<commit_message>
added county in SQL + comments + Criteria doc to include passwords
</commit_message>
<xml_diff>
--- a/Stage 4/Criteria.docx
+++ b/Stage 4/Criteria.docx
@@ -72,7 +72,7 @@
                     <pic:cNvPicPr/>
                   </pic:nvPicPr>
                   <pic:blipFill>
-                    <a:blip r:embed="rId4" cstate="print">
+                    <a:blip r:embed="rId5" cstate="print">
                       <a:extLst>
                         <a:ext uri="{28A0092B-C50C-407E-A947-70E740481C1C}">
                           <a14:useLocalDpi xmlns:a14="http://schemas.microsoft.com/office/drawing/2010/main" val="0"/>
@@ -130,7 +130,15 @@
           <w:color w:val="000000"/>
           <w:lang w:eastAsia="en-GB"/>
         </w:rPr>
-        <w:t xml:space="preserve"> of this project. </w:t>
+        <w:t xml:space="preserve"> of this project. In terms of deliverables, we have uploaded and submitted them in the correct format </w:t>
+      </w:r>
+      <w:r>
+        <w:rPr>
+          <w:rFonts w:eastAsia="Times New Roman" w:cstheme="minorHAnsi"/>
+          <w:color w:val="000000"/>
+          <w:lang w:eastAsia="en-GB"/>
+        </w:rPr>
+        <w:t>as per the requirements document. Similarly, to previous stages the documents were asked for in PDF form, whilst the papyrus models were asked to be zipped.</w:t>
       </w:r>
     </w:p>
     <w:p>
@@ -148,15 +156,41 @@
           <w:color w:val="000000"/>
           <w:lang w:eastAsia="en-GB"/>
         </w:rPr>
-        <w:t xml:space="preserve">In terms of deliverables, we have uploaded and submitted them in the correct format </w:t>
-      </w:r>
-      <w:r>
-        <w:rPr>
-          <w:rFonts w:eastAsia="Times New Roman" w:cstheme="minorHAnsi"/>
-          <w:color w:val="000000"/>
-          <w:lang w:eastAsia="en-GB"/>
-        </w:rPr>
-        <w:t>as per the requirements document. Similarly, to previous stages the documents were asked for in PDF form, whilst the papyrus models were asked to be zipped.</w:t>
+        <w:t xml:space="preserve">During this stage, we have continued to make weekly meetings to keep track of our progression </w:t>
+      </w:r>
+      <w:r>
+        <w:rPr>
+          <w:rFonts w:eastAsia="Times New Roman" w:cstheme="minorHAnsi"/>
+          <w:color w:val="000000"/>
+          <w:lang w:eastAsia="en-GB"/>
+        </w:rPr>
+        <w:t>and any di</w:t>
+      </w:r>
+      <w:bookmarkStart w:id="0" w:name="_GoBack"/>
+      <w:bookmarkEnd w:id="0"/>
+      <w:r>
+        <w:rPr>
+          <w:rFonts w:eastAsia="Times New Roman" w:cstheme="minorHAnsi"/>
+          <w:color w:val="000000"/>
+          <w:lang w:eastAsia="en-GB"/>
+        </w:rPr>
+        <w:t xml:space="preserve">scussions </w:t>
+      </w:r>
+      <w:r>
+        <w:rPr>
+          <w:rFonts w:eastAsia="Times New Roman" w:cstheme="minorHAnsi"/>
+          <w:color w:val="000000"/>
+          <w:lang w:eastAsia="en-GB"/>
+        </w:rPr>
+        <w:t xml:space="preserve">during </w:t>
+      </w:r>
+      <w:r>
+        <w:rPr>
+          <w:rFonts w:eastAsia="Times New Roman" w:cstheme="minorHAnsi"/>
+          <w:color w:val="000000"/>
+          <w:lang w:eastAsia="en-GB"/>
+        </w:rPr>
+        <w:t>the 2-week period. In this document, we also created a tasks table to keep a log of what tasks have been done and the dates they were set / completed.</w:t>
       </w:r>
     </w:p>
     <w:p>
@@ -174,31 +208,7 @@
           <w:color w:val="000000"/>
           <w:lang w:eastAsia="en-GB"/>
         </w:rPr>
-        <w:t xml:space="preserve">During this stage, we have continued to make weekly meetings to keep track of our progression </w:t>
-      </w:r>
-      <w:r>
-        <w:rPr>
-          <w:rFonts w:eastAsia="Times New Roman" w:cstheme="minorHAnsi"/>
-          <w:color w:val="000000"/>
-          <w:lang w:eastAsia="en-GB"/>
-        </w:rPr>
-        <w:t xml:space="preserve">and any discussions </w:t>
-      </w:r>
-      <w:r>
-        <w:rPr>
-          <w:rFonts w:eastAsia="Times New Roman" w:cstheme="minorHAnsi"/>
-          <w:color w:val="000000"/>
-          <w:lang w:eastAsia="en-GB"/>
-        </w:rPr>
-        <w:t xml:space="preserve">during </w:t>
-      </w:r>
-      <w:r>
-        <w:rPr>
-          <w:rFonts w:eastAsia="Times New Roman" w:cstheme="minorHAnsi"/>
-          <w:color w:val="000000"/>
-          <w:lang w:eastAsia="en-GB"/>
-        </w:rPr>
-        <w:t>the 2-week period. In this document, we also created a tasks table to keep a log of what tasks have been done and the dates they were set / completed.</w:t>
+        <w:t xml:space="preserve">Acting on our feedback from the previous stage, it was pointed out that our Gannt chart had poor scaling as some periods had 3 days, whilst one had 2 days which messed the scale up. As a result, we have fixed this for our new stage 4 chart and ensured an equal amount of days are shown in the periods. </w:t>
       </w:r>
     </w:p>
     <w:p>
@@ -216,7 +226,15 @@
           <w:color w:val="000000"/>
           <w:lang w:eastAsia="en-GB"/>
         </w:rPr>
-        <w:t xml:space="preserve">Acting on our feedback from the previous stage, it was pointed out that our Gannt chart had poor scaling as some periods had 3 days, whilst one had 2 days which messed the scale up. As a result, we have fixed this for our new stage 4 chart and ensured an equal amount of days are shown in the periods. </w:t>
+        <w:t>Another point that was raised in the feedback was that our testing was in an XML format which made it difficult to read. As a result, we have now converted the tests into a PDF format which should make it easier to interpret</w:t>
+      </w:r>
+      <w:r>
+        <w:rPr>
+          <w:rFonts w:eastAsia="Times New Roman" w:cstheme="minorHAnsi"/>
+          <w:color w:val="000000"/>
+          <w:lang w:eastAsia="en-GB"/>
+        </w:rPr>
+        <w:t xml:space="preserve"> with some styling.</w:t>
       </w:r>
     </w:p>
     <w:p>
@@ -234,15 +252,7 @@
           <w:color w:val="000000"/>
           <w:lang w:eastAsia="en-GB"/>
         </w:rPr>
-        <w:t>Another point that was raised in the feedback was that our testing was in an XML format which made it difficult to read. As a result, we have now converted the tests into a PDF format which should make it easier to interpret</w:t>
-      </w:r>
-      <w:r>
-        <w:rPr>
-          <w:rFonts w:eastAsia="Times New Roman" w:cstheme="minorHAnsi"/>
-          <w:color w:val="000000"/>
-          <w:lang w:eastAsia="en-GB"/>
-        </w:rPr>
-        <w:t xml:space="preserve"> with some styling.</w:t>
+        <w:t xml:space="preserve">In this submission, we have also included a Javadoc for our code as this was something we didn’t in the previous stage. </w:t>
       </w:r>
     </w:p>
     <w:p>
@@ -260,7 +270,7 @@
           <w:color w:val="000000"/>
           <w:lang w:eastAsia="en-GB"/>
         </w:rPr>
-        <w:t xml:space="preserve">In this submission, we have also included a Javadoc for our code as this was something we didn’t in the previous stage. </w:t>
+        <w:t xml:space="preserve">A new feature we decided to adopt on our documents is the naming style. Going forward, all our documents are dated in the title to easily show when the file was last updated. This makes it easier when looking across the various stages. </w:t>
       </w:r>
     </w:p>
     <w:p>
@@ -278,10 +288,16 @@
           <w:color w:val="000000"/>
           <w:lang w:eastAsia="en-GB"/>
         </w:rPr>
-        <w:t xml:space="preserve">A new feature we decided to adopt on our documents is the naming style. Going forward, all our documents are dated in the title to easily show when the file was last updated. This makes it easier when looking across the various stages. </w:t>
-      </w:r>
-      <w:bookmarkStart w:id="0" w:name="_GoBack"/>
-      <w:bookmarkEnd w:id="0"/>
+        <w:t>As a team, we at KentSoft feel like we have addressed the weaknesses identified to us from our feedback and acted upon them to ensure this stages submission is the best we can produce.</w:t>
+      </w:r>
+      <w:r>
+        <w:rPr>
+          <w:rFonts w:eastAsia="Times New Roman" w:cstheme="minorHAnsi"/>
+          <w:color w:val="000000"/>
+          <w:lang w:eastAsia="en-GB"/>
+        </w:rPr>
+        <w:t> </w:t>
+      </w:r>
     </w:p>
     <w:p>
       <w:pPr>
@@ -298,16 +314,407 @@
           <w:color w:val="000000"/>
           <w:lang w:eastAsia="en-GB"/>
         </w:rPr>
-        <w:t>As a team, we at KentSoft feel like we have addressed the weaknesses identified to us from our feedback and acted upon them to ensure this stages submission is the best we can produce.</w:t>
-      </w:r>
-      <w:r>
-        <w:rPr>
-          <w:rFonts w:eastAsia="Times New Roman" w:cstheme="minorHAnsi"/>
-          <w:color w:val="000000"/>
-          <w:lang w:eastAsia="en-GB"/>
-        </w:rPr>
-        <w:t> </w:t>
-      </w:r>
+        <w:t>Below are a few username and passwords to log into the system:</w:t>
+      </w:r>
+    </w:p>
+    <w:tbl>
+      <w:tblPr>
+        <w:tblStyle w:val="TableGrid"/>
+        <w:tblW w:w="0" w:type="auto"/>
+        <w:tblInd w:w="-5" w:type="dxa"/>
+        <w:tblLook w:val="04A0" w:firstRow="1" w:lastRow="0" w:firstColumn="1" w:lastColumn="0" w:noHBand="0" w:noVBand="1"/>
+      </w:tblPr>
+      <w:tblGrid>
+        <w:gridCol w:w="3062"/>
+        <w:gridCol w:w="2998"/>
+        <w:gridCol w:w="2613"/>
+      </w:tblGrid>
+      <w:tr>
+        <w:trPr>
+          <w:trHeight w:val="967"/>
+        </w:trPr>
+        <w:tc>
+          <w:tcPr>
+            <w:tcW w:w="3062" w:type="dxa"/>
+          </w:tcPr>
+          <w:p>
+            <w:pPr>
+              <w:tabs>
+                <w:tab w:val="center" w:pos="2144"/>
+              </w:tabs>
+              <w:spacing w:before="240" w:after="240"/>
+              <w:rPr>
+                <w:rFonts w:eastAsia="Times New Roman" w:cstheme="minorHAnsi"/>
+                <w:b/>
+                <w:bCs/>
+                <w:color w:val="000000"/>
+                <w:sz w:val="22"/>
+                <w:szCs w:val="22"/>
+                <w:lang w:eastAsia="en-GB"/>
+              </w:rPr>
+            </w:pPr>
+            <w:r>
+              <w:rPr>
+                <w:rFonts w:eastAsia="Times New Roman" w:cstheme="minorHAnsi"/>
+                <w:b/>
+                <w:bCs/>
+                <w:color w:val="000000"/>
+                <w:sz w:val="22"/>
+                <w:szCs w:val="22"/>
+                <w:lang w:eastAsia="en-GB"/>
+              </w:rPr>
+              <w:t>Username</w:t>
+            </w:r>
+            <w:r>
+              <w:rPr>
+                <w:rFonts w:eastAsia="Times New Roman" w:cstheme="minorHAnsi"/>
+                <w:b/>
+                <w:bCs/>
+                <w:color w:val="000000"/>
+                <w:sz w:val="22"/>
+                <w:szCs w:val="22"/>
+                <w:lang w:eastAsia="en-GB"/>
+              </w:rPr>
+              <w:tab/>
+            </w:r>
+          </w:p>
+        </w:tc>
+        <w:tc>
+          <w:tcPr>
+            <w:tcW w:w="2998" w:type="dxa"/>
+          </w:tcPr>
+          <w:p>
+            <w:pPr>
+              <w:spacing w:before="240" w:after="240"/>
+              <w:rPr>
+                <w:rFonts w:eastAsia="Times New Roman" w:cstheme="minorHAnsi"/>
+                <w:b/>
+                <w:bCs/>
+                <w:color w:val="000000"/>
+                <w:sz w:val="22"/>
+                <w:szCs w:val="22"/>
+                <w:lang w:eastAsia="en-GB"/>
+              </w:rPr>
+            </w:pPr>
+            <w:r>
+              <w:rPr>
+                <w:rFonts w:eastAsia="Times New Roman" w:cstheme="minorHAnsi"/>
+                <w:b/>
+                <w:bCs/>
+                <w:color w:val="000000"/>
+                <w:sz w:val="22"/>
+                <w:szCs w:val="22"/>
+                <w:lang w:eastAsia="en-GB"/>
+              </w:rPr>
+              <w:t>Password</w:t>
+            </w:r>
+          </w:p>
+        </w:tc>
+        <w:tc>
+          <w:tcPr>
+            <w:tcW w:w="2613" w:type="dxa"/>
+          </w:tcPr>
+          <w:p>
+            <w:pPr>
+              <w:spacing w:before="240" w:after="240"/>
+              <w:rPr>
+                <w:rFonts w:eastAsia="Times New Roman" w:cstheme="minorHAnsi"/>
+                <w:b/>
+                <w:bCs/>
+                <w:color w:val="000000"/>
+                <w:sz w:val="22"/>
+                <w:szCs w:val="22"/>
+                <w:lang w:eastAsia="en-GB"/>
+              </w:rPr>
+            </w:pPr>
+            <w:r>
+              <w:rPr>
+                <w:rFonts w:eastAsia="Times New Roman" w:cstheme="minorHAnsi"/>
+                <w:b/>
+                <w:bCs/>
+                <w:color w:val="000000"/>
+                <w:sz w:val="22"/>
+                <w:szCs w:val="22"/>
+                <w:lang w:eastAsia="en-GB"/>
+              </w:rPr>
+              <w:t>Access Level</w:t>
+            </w:r>
+          </w:p>
+        </w:tc>
+      </w:tr>
+      <w:tr>
+        <w:trPr>
+          <w:trHeight w:val="725"/>
+        </w:trPr>
+        <w:tc>
+          <w:tcPr>
+            <w:tcW w:w="3062" w:type="dxa"/>
+          </w:tcPr>
+          <w:p>
+            <w:pPr>
+              <w:spacing w:before="240" w:after="240"/>
+              <w:rPr>
+                <w:rFonts w:eastAsia="Times New Roman" w:cstheme="minorHAnsi"/>
+                <w:color w:val="000000"/>
+                <w:sz w:val="22"/>
+                <w:szCs w:val="22"/>
+                <w:lang w:eastAsia="en-GB"/>
+              </w:rPr>
+            </w:pPr>
+            <w:proofErr w:type="spellStart"/>
+            <w:r>
+              <w:rPr>
+                <w:rFonts w:eastAsia="Times New Roman" w:cstheme="minorHAnsi"/>
+                <w:color w:val="000000"/>
+                <w:sz w:val="22"/>
+                <w:szCs w:val="22"/>
+                <w:lang w:eastAsia="en-GB"/>
+              </w:rPr>
+              <w:t>aj</w:t>
+            </w:r>
+            <w:proofErr w:type="spellEnd"/>
+          </w:p>
+        </w:tc>
+        <w:tc>
+          <w:tcPr>
+            <w:tcW w:w="2998" w:type="dxa"/>
+          </w:tcPr>
+          <w:p>
+            <w:pPr>
+              <w:spacing w:before="240" w:after="240"/>
+              <w:rPr>
+                <w:rFonts w:eastAsia="Times New Roman" w:cstheme="minorHAnsi"/>
+                <w:color w:val="000000"/>
+                <w:sz w:val="22"/>
+                <w:szCs w:val="22"/>
+                <w:lang w:eastAsia="en-GB"/>
+              </w:rPr>
+            </w:pPr>
+            <w:r>
+              <w:rPr>
+                <w:rFonts w:eastAsia="Times New Roman" w:cstheme="minorHAnsi"/>
+                <w:color w:val="000000"/>
+                <w:sz w:val="22"/>
+                <w:szCs w:val="22"/>
+                <w:lang w:eastAsia="en-GB"/>
+              </w:rPr>
+              <w:t>pass123</w:t>
+            </w:r>
+          </w:p>
+        </w:tc>
+        <w:tc>
+          <w:tcPr>
+            <w:tcW w:w="2613" w:type="dxa"/>
+          </w:tcPr>
+          <w:p>
+            <w:pPr>
+              <w:spacing w:before="240" w:after="240"/>
+              <w:rPr>
+                <w:rFonts w:eastAsia="Times New Roman" w:cstheme="minorHAnsi"/>
+                <w:color w:val="000000"/>
+                <w:sz w:val="22"/>
+                <w:szCs w:val="22"/>
+                <w:lang w:eastAsia="en-GB"/>
+              </w:rPr>
+            </w:pPr>
+            <w:r>
+              <w:rPr>
+                <w:rFonts w:eastAsia="Times New Roman" w:cstheme="minorHAnsi"/>
+                <w:color w:val="000000"/>
+                <w:sz w:val="22"/>
+                <w:szCs w:val="22"/>
+                <w:lang w:eastAsia="en-GB"/>
+              </w:rPr>
+              <w:t>Employee</w:t>
+            </w:r>
+          </w:p>
+        </w:tc>
+      </w:tr>
+      <w:tr>
+        <w:trPr>
+          <w:trHeight w:val="416"/>
+        </w:trPr>
+        <w:tc>
+          <w:tcPr>
+            <w:tcW w:w="3062" w:type="dxa"/>
+          </w:tcPr>
+          <w:p>
+            <w:pPr>
+              <w:spacing w:before="240" w:after="240"/>
+              <w:rPr>
+                <w:rFonts w:eastAsia="Times New Roman" w:cstheme="minorHAnsi"/>
+                <w:color w:val="000000"/>
+                <w:sz w:val="22"/>
+                <w:szCs w:val="22"/>
+                <w:lang w:eastAsia="en-GB"/>
+              </w:rPr>
+            </w:pPr>
+            <w:r>
+              <w:rPr>
+                <w:rFonts w:eastAsia="Times New Roman" w:cstheme="minorHAnsi"/>
+                <w:color w:val="000000"/>
+                <w:sz w:val="22"/>
+                <w:szCs w:val="22"/>
+                <w:lang w:eastAsia="en-GB"/>
+              </w:rPr>
+              <w:lastRenderedPageBreak/>
+              <w:t>as</w:t>
+            </w:r>
+          </w:p>
+        </w:tc>
+        <w:tc>
+          <w:tcPr>
+            <w:tcW w:w="2998" w:type="dxa"/>
+          </w:tcPr>
+          <w:p>
+            <w:pPr>
+              <w:spacing w:before="240" w:after="240"/>
+              <w:rPr>
+                <w:rFonts w:eastAsia="Times New Roman" w:cstheme="minorHAnsi"/>
+                <w:color w:val="000000"/>
+                <w:sz w:val="22"/>
+                <w:szCs w:val="22"/>
+                <w:lang w:eastAsia="en-GB"/>
+              </w:rPr>
+            </w:pPr>
+            <w:r>
+              <w:rPr>
+                <w:rFonts w:eastAsia="Times New Roman" w:cstheme="minorHAnsi"/>
+                <w:color w:val="000000"/>
+                <w:sz w:val="22"/>
+                <w:szCs w:val="22"/>
+                <w:lang w:eastAsia="en-GB"/>
+              </w:rPr>
+              <w:t>Pass321</w:t>
+            </w:r>
+          </w:p>
+        </w:tc>
+        <w:tc>
+          <w:tcPr>
+            <w:tcW w:w="2613" w:type="dxa"/>
+          </w:tcPr>
+          <w:p>
+            <w:pPr>
+              <w:spacing w:before="240" w:after="240"/>
+              <w:rPr>
+                <w:rFonts w:eastAsia="Times New Roman" w:cstheme="minorHAnsi"/>
+                <w:color w:val="000000"/>
+                <w:sz w:val="22"/>
+                <w:szCs w:val="22"/>
+                <w:lang w:eastAsia="en-GB"/>
+              </w:rPr>
+            </w:pPr>
+            <w:r>
+              <w:rPr>
+                <w:rFonts w:eastAsia="Times New Roman" w:cstheme="minorHAnsi"/>
+                <w:color w:val="000000"/>
+                <w:sz w:val="22"/>
+                <w:szCs w:val="22"/>
+                <w:lang w:eastAsia="en-GB"/>
+              </w:rPr>
+              <w:t>HR director</w:t>
+            </w:r>
+          </w:p>
+        </w:tc>
+      </w:tr>
+      <w:tr>
+        <w:trPr>
+          <w:trHeight w:val="946"/>
+        </w:trPr>
+        <w:tc>
+          <w:tcPr>
+            <w:tcW w:w="3062" w:type="dxa"/>
+          </w:tcPr>
+          <w:p>
+            <w:pPr>
+              <w:spacing w:before="240" w:after="240"/>
+              <w:rPr>
+                <w:rFonts w:eastAsia="Times New Roman" w:cstheme="minorHAnsi"/>
+                <w:color w:val="000000"/>
+                <w:sz w:val="22"/>
+                <w:szCs w:val="22"/>
+                <w:lang w:eastAsia="en-GB"/>
+              </w:rPr>
+            </w:pPr>
+            <w:proofErr w:type="spellStart"/>
+            <w:r>
+              <w:rPr>
+                <w:rFonts w:eastAsia="Times New Roman" w:cstheme="minorHAnsi"/>
+                <w:color w:val="000000"/>
+                <w:sz w:val="22"/>
+                <w:szCs w:val="22"/>
+                <w:lang w:eastAsia="en-GB"/>
+              </w:rPr>
+              <w:t>theRealMiles</w:t>
+            </w:r>
+            <w:proofErr w:type="spellEnd"/>
+          </w:p>
+        </w:tc>
+        <w:tc>
+          <w:tcPr>
+            <w:tcW w:w="2998" w:type="dxa"/>
+          </w:tcPr>
+          <w:p>
+            <w:pPr>
+              <w:spacing w:before="240" w:after="240"/>
+              <w:rPr>
+                <w:rFonts w:eastAsia="Times New Roman" w:cstheme="minorHAnsi"/>
+                <w:color w:val="000000"/>
+                <w:sz w:val="22"/>
+                <w:szCs w:val="22"/>
+                <w:lang w:eastAsia="en-GB"/>
+              </w:rPr>
+            </w:pPr>
+            <w:r>
+              <w:rPr>
+                <w:rFonts w:eastAsia="Times New Roman" w:cstheme="minorHAnsi"/>
+                <w:color w:val="000000"/>
+                <w:sz w:val="22"/>
+                <w:szCs w:val="22"/>
+                <w:lang w:eastAsia="en-GB"/>
+              </w:rPr>
+              <w:t>Password321</w:t>
+            </w:r>
+          </w:p>
+        </w:tc>
+        <w:tc>
+          <w:tcPr>
+            <w:tcW w:w="2613" w:type="dxa"/>
+          </w:tcPr>
+          <w:p>
+            <w:pPr>
+              <w:spacing w:before="240" w:after="240"/>
+              <w:rPr>
+                <w:rFonts w:eastAsia="Times New Roman" w:cstheme="minorHAnsi"/>
+                <w:color w:val="000000"/>
+                <w:sz w:val="22"/>
+                <w:szCs w:val="22"/>
+                <w:lang w:eastAsia="en-GB"/>
+              </w:rPr>
+            </w:pPr>
+            <w:r>
+              <w:rPr>
+                <w:rFonts w:eastAsia="Times New Roman" w:cstheme="minorHAnsi"/>
+                <w:color w:val="000000"/>
+                <w:sz w:val="22"/>
+                <w:szCs w:val="22"/>
+                <w:lang w:eastAsia="en-GB"/>
+              </w:rPr>
+              <w:t>Director</w:t>
+            </w:r>
+          </w:p>
+        </w:tc>
+      </w:tr>
+    </w:tbl>
+    <w:p>
+      <w:pPr>
+        <w:spacing w:before="240" w:after="240"/>
+        <w:rPr>
+          <w:rFonts w:eastAsia="Times New Roman" w:cstheme="minorHAnsi"/>
+          <w:color w:val="000000"/>
+          <w:lang w:eastAsia="en-GB"/>
+        </w:rPr>
+      </w:pPr>
     </w:p>
     <w:sectPr>
       <w:pgSz w:w="11900" w:h="16840"/>
@@ -317,6 +724,127 @@
     </w:sectPr>
   </w:body>
 </w:document>
+</file>
+
+<file path=word/numbering.xml><?xml version="1.0" encoding="utf-8"?>
+<w:numbering xmlns:wpc="http://schemas.microsoft.com/office/word/2010/wordprocessingCanvas" xmlns:cx="http://schemas.microsoft.com/office/drawing/2014/chartex" xmlns:cx1="http://schemas.microsoft.com/office/drawing/2015/9/8/chartex" xmlns:cx2="http://schemas.microsoft.com/office/drawing/2015/10/21/chartex" xmlns:cx3="http://schemas.microsoft.com/office/drawing/2016/5/9/chartex" xmlns:cx4="http://schemas.microsoft.com/office/drawing/2016/5/10/chartex" xmlns:cx5="http://schemas.microsoft.com/office/drawing/2016/5/11/chartex" xmlns:cx6="http://schemas.microsoft.com/office/drawing/2016/5/12/chartex" xmlns:cx7="http://schemas.microsoft.com/office/drawing/2016/5/13/chartex" xmlns:cx8="http://schemas.microsoft.com/office/drawing/2016/5/14/chartex" xmlns:mc="http://schemas.openxmlformats.org/markup-compatibility/2006" xmlns:aink="http://schemas.microsoft.com/office/drawing/2016/ink" xmlns:am3d="http://schemas.microsoft.com/office/drawing/2017/model3d" xmlns:o="urn:schemas-microsoft-com:office:office" xmlns:r="http://schemas.openxmlformats.org/officeDocument/2006/relationships" xmlns:m="http://schemas.openxmlformats.org/officeDocument/2006/math" xmlns:v="urn:schemas-microsoft-com:vml" xmlns:wp14="http://schemas.microsoft.com/office/word/2010/wordprocessingDrawing" xmlns:wp="http://schemas.openxmlformats.org/drawingml/2006/wordprocessingDrawing" xmlns:w10="urn:schemas-microsoft-com:office:word" xmlns:w="http://schemas.openxmlformats.org/wordprocessingml/2006/main" xmlns:w14="http://schemas.microsoft.com/office/word/2010/wordml" xmlns:w15="http://schemas.microsoft.com/office/word/2012/wordml" xmlns:w16cid="http://schemas.microsoft.com/office/word/2016/wordml/cid" xmlns:w16se="http://schemas.microsoft.com/office/word/2015/wordml/symex" xmlns:wpg="http://schemas.microsoft.com/office/word/2010/wordprocessingGroup" xmlns:wpi="http://schemas.microsoft.com/office/word/2010/wordprocessingInk" xmlns:wne="http://schemas.microsoft.com/office/word/2006/wordml" xmlns:wps="http://schemas.microsoft.com/office/word/2010/wordprocessingShape" mc:Ignorable="w14 w15 w16se w16cid wp14">
+  <w:abstractNum w:abstractNumId="0" w15:restartNumberingAfterBreak="0">
+    <w:nsid w:val="5E413547"/>
+    <w:multiLevelType w:val="hybridMultilevel"/>
+    <w:tmpl w:val="5C0ED972"/>
+    <w:lvl w:ilvl="0" w:tplc="08090001">
+      <w:start w:val="1"/>
+      <w:numFmt w:val="bullet"/>
+      <w:lvlText w:val=""/>
+      <w:lvlJc w:val="left"/>
+      <w:pPr>
+        <w:ind w:left="720" w:hanging="360"/>
+      </w:pPr>
+      <w:rPr>
+        <w:rFonts w:ascii="Symbol" w:hAnsi="Symbol" w:hint="default"/>
+      </w:rPr>
+    </w:lvl>
+    <w:lvl w:ilvl="1" w:tplc="08090003" w:tentative="1">
+      <w:start w:val="1"/>
+      <w:numFmt w:val="bullet"/>
+      <w:lvlText w:val="o"/>
+      <w:lvlJc w:val="left"/>
+      <w:pPr>
+        <w:ind w:left="1440" w:hanging="360"/>
+      </w:pPr>
+      <w:rPr>
+        <w:rFonts w:ascii="Courier New" w:hAnsi="Courier New" w:cs="Courier New" w:hint="default"/>
+      </w:rPr>
+    </w:lvl>
+    <w:lvl w:ilvl="2" w:tplc="08090005" w:tentative="1">
+      <w:start w:val="1"/>
+      <w:numFmt w:val="bullet"/>
+      <w:lvlText w:val=""/>
+      <w:lvlJc w:val="left"/>
+      <w:pPr>
+        <w:ind w:left="2160" w:hanging="360"/>
+      </w:pPr>
+      <w:rPr>
+        <w:rFonts w:ascii="Wingdings" w:hAnsi="Wingdings" w:hint="default"/>
+      </w:rPr>
+    </w:lvl>
+    <w:lvl w:ilvl="3" w:tplc="08090001" w:tentative="1">
+      <w:start w:val="1"/>
+      <w:numFmt w:val="bullet"/>
+      <w:lvlText w:val=""/>
+      <w:lvlJc w:val="left"/>
+      <w:pPr>
+        <w:ind w:left="2880" w:hanging="360"/>
+      </w:pPr>
+      <w:rPr>
+        <w:rFonts w:ascii="Symbol" w:hAnsi="Symbol" w:hint="default"/>
+      </w:rPr>
+    </w:lvl>
+    <w:lvl w:ilvl="4" w:tplc="08090003" w:tentative="1">
+      <w:start w:val="1"/>
+      <w:numFmt w:val="bullet"/>
+      <w:lvlText w:val="o"/>
+      <w:lvlJc w:val="left"/>
+      <w:pPr>
+        <w:ind w:left="3600" w:hanging="360"/>
+      </w:pPr>
+      <w:rPr>
+        <w:rFonts w:ascii="Courier New" w:hAnsi="Courier New" w:cs="Courier New" w:hint="default"/>
+      </w:rPr>
+    </w:lvl>
+    <w:lvl w:ilvl="5" w:tplc="08090005" w:tentative="1">
+      <w:start w:val="1"/>
+      <w:numFmt w:val="bullet"/>
+      <w:lvlText w:val=""/>
+      <w:lvlJc w:val="left"/>
+      <w:pPr>
+        <w:ind w:left="4320" w:hanging="360"/>
+      </w:pPr>
+      <w:rPr>
+        <w:rFonts w:ascii="Wingdings" w:hAnsi="Wingdings" w:hint="default"/>
+      </w:rPr>
+    </w:lvl>
+    <w:lvl w:ilvl="6" w:tplc="08090001" w:tentative="1">
+      <w:start w:val="1"/>
+      <w:numFmt w:val="bullet"/>
+      <w:lvlText w:val=""/>
+      <w:lvlJc w:val="left"/>
+      <w:pPr>
+        <w:ind w:left="5040" w:hanging="360"/>
+      </w:pPr>
+      <w:rPr>
+        <w:rFonts w:ascii="Symbol" w:hAnsi="Symbol" w:hint="default"/>
+      </w:rPr>
+    </w:lvl>
+    <w:lvl w:ilvl="7" w:tplc="08090003" w:tentative="1">
+      <w:start w:val="1"/>
+      <w:numFmt w:val="bullet"/>
+      <w:lvlText w:val="o"/>
+      <w:lvlJc w:val="left"/>
+      <w:pPr>
+        <w:ind w:left="5760" w:hanging="360"/>
+      </w:pPr>
+      <w:rPr>
+        <w:rFonts w:ascii="Courier New" w:hAnsi="Courier New" w:cs="Courier New" w:hint="default"/>
+      </w:rPr>
+    </w:lvl>
+    <w:lvl w:ilvl="8" w:tplc="08090005" w:tentative="1">
+      <w:start w:val="1"/>
+      <w:numFmt w:val="bullet"/>
+      <w:lvlText w:val=""/>
+      <w:lvlJc w:val="left"/>
+      <w:pPr>
+        <w:ind w:left="6480" w:hanging="360"/>
+      </w:pPr>
+      <w:rPr>
+        <w:rFonts w:ascii="Wingdings" w:hAnsi="Wingdings" w:hint="default"/>
+      </w:rPr>
+    </w:lvl>
+  </w:abstractNum>
+  <w:num w:numId="1">
+    <w:abstractNumId w:val="0"/>
+  </w:num>
+</w:numbering>
 </file>
 
 <file path=word/styles.xml><?xml version="1.0" encoding="utf-8"?>
@@ -775,6 +1303,33 @@
       <w:szCs w:val="56"/>
     </w:rPr>
   </w:style>
+  <w:style w:type="paragraph" w:styleId="ListParagraph">
+    <w:name w:val="List Paragraph"/>
+    <w:basedOn w:val="Normal"/>
+    <w:uiPriority w:val="34"/>
+    <w:qFormat/>
+    <w:rsid w:val="00AE7FAE"/>
+    <w:pPr>
+      <w:ind w:left="720"/>
+      <w:contextualSpacing/>
+    </w:pPr>
+  </w:style>
+  <w:style w:type="table" w:styleId="TableGrid">
+    <w:name w:val="Table Grid"/>
+    <w:basedOn w:val="TableNormal"/>
+    <w:uiPriority w:val="39"/>
+    <w:rsid w:val="00AE7FAE"/>
+    <w:tblPr>
+      <w:tblBorders>
+        <w:top w:val="single" w:sz="4" w:space="0" w:color="auto"/>
+        <w:left w:val="single" w:sz="4" w:space="0" w:color="auto"/>
+        <w:bottom w:val="single" w:sz="4" w:space="0" w:color="auto"/>
+        <w:right w:val="single" w:sz="4" w:space="0" w:color="auto"/>
+        <w:insideH w:val="single" w:sz="4" w:space="0" w:color="auto"/>
+        <w:insideV w:val="single" w:sz="4" w:space="0" w:color="auto"/>
+      </w:tblBorders>
+    </w:tblPr>
+  </w:style>
 </w:styles>
 </file>
 

</xml_diff>

<commit_message>
Final papyrus + Screenshots PDF doc created
</commit_message>
<xml_diff>
--- a/Stage 4/Criteria.docx
+++ b/Stage 4/Criteria.docx
@@ -164,17 +164,7 @@
           <w:color w:val="000000"/>
           <w:lang w:eastAsia="en-GB"/>
         </w:rPr>
-        <w:t>and any di</w:t>
-      </w:r>
-      <w:bookmarkStart w:id="0" w:name="_GoBack"/>
-      <w:bookmarkEnd w:id="0"/>
-      <w:r>
-        <w:rPr>
-          <w:rFonts w:eastAsia="Times New Roman" w:cstheme="minorHAnsi"/>
-          <w:color w:val="000000"/>
-          <w:lang w:eastAsia="en-GB"/>
-        </w:rPr>
-        <w:t xml:space="preserve">scussions </w:t>
+        <w:t xml:space="preserve">and any discussions </w:t>
       </w:r>
       <w:r>
         <w:rPr>
@@ -314,7 +304,39 @@
           <w:color w:val="000000"/>
           <w:lang w:eastAsia="en-GB"/>
         </w:rPr>
-        <w:t>Below are a few username and passwords to log into the system:</w:t>
+        <w:t xml:space="preserve">Below are a </w:t>
+      </w:r>
+      <w:r>
+        <w:rPr>
+          <w:rFonts w:eastAsia="Times New Roman" w:cstheme="minorHAnsi"/>
+          <w:color w:val="000000"/>
+          <w:lang w:eastAsia="en-GB"/>
+        </w:rPr>
+        <w:t xml:space="preserve">variety of </w:t>
+      </w:r>
+      <w:r>
+        <w:rPr>
+          <w:rFonts w:eastAsia="Times New Roman" w:cstheme="minorHAnsi"/>
+          <w:color w:val="000000"/>
+          <w:lang w:eastAsia="en-GB"/>
+        </w:rPr>
+        <w:t>username</w:t>
+      </w:r>
+      <w:r>
+        <w:rPr>
+          <w:rFonts w:eastAsia="Times New Roman" w:cstheme="minorHAnsi"/>
+          <w:color w:val="000000"/>
+          <w:lang w:eastAsia="en-GB"/>
+        </w:rPr>
+        <w:t>s</w:t>
+      </w:r>
+      <w:r>
+        <w:rPr>
+          <w:rFonts w:eastAsia="Times New Roman" w:cstheme="minorHAnsi"/>
+          <w:color w:val="000000"/>
+          <w:lang w:eastAsia="en-GB"/>
+        </w:rPr>
+        <w:t xml:space="preserve"> and passwords to log into the system:</w:t>
       </w:r>
     </w:p>
     <w:tbl>
@@ -470,7 +492,17 @@
                 <w:szCs w:val="22"/>
                 <w:lang w:eastAsia="en-GB"/>
               </w:rPr>
-              <w:t>aj</w:t>
+              <w:t>A</w:t>
+            </w:r>
+            <w:r>
+              <w:rPr>
+                <w:rFonts w:eastAsia="Times New Roman" w:cstheme="minorHAnsi"/>
+                <w:color w:val="000000"/>
+                <w:sz w:val="22"/>
+                <w:szCs w:val="22"/>
+                <w:lang w:eastAsia="en-GB"/>
+              </w:rPr>
+              <w:t>j</w:t>
             </w:r>
             <w:proofErr w:type="spellEnd"/>
           </w:p>
@@ -701,6 +733,268 @@
                 <w:lang w:eastAsia="en-GB"/>
               </w:rPr>
               <w:t>Director</w:t>
+            </w:r>
+          </w:p>
+        </w:tc>
+      </w:tr>
+      <w:tr>
+        <w:trPr>
+          <w:trHeight w:val="946"/>
+        </w:trPr>
+        <w:tc>
+          <w:tcPr>
+            <w:tcW w:w="3062" w:type="dxa"/>
+          </w:tcPr>
+          <w:p>
+            <w:pPr>
+              <w:spacing w:before="240" w:after="240"/>
+              <w:rPr>
+                <w:rFonts w:eastAsia="Times New Roman" w:cstheme="minorHAnsi"/>
+                <w:color w:val="000000"/>
+                <w:sz w:val="22"/>
+                <w:szCs w:val="22"/>
+                <w:lang w:eastAsia="en-GB"/>
+              </w:rPr>
+            </w:pPr>
+            <w:proofErr w:type="spellStart"/>
+            <w:r>
+              <w:rPr>
+                <w:rFonts w:eastAsia="Times New Roman" w:cstheme="minorHAnsi"/>
+                <w:color w:val="000000"/>
+                <w:sz w:val="22"/>
+                <w:szCs w:val="22"/>
+                <w:lang w:eastAsia="en-GB"/>
+              </w:rPr>
+              <w:t>johnIsReal</w:t>
+            </w:r>
+            <w:proofErr w:type="spellEnd"/>
+          </w:p>
+        </w:tc>
+        <w:tc>
+          <w:tcPr>
+            <w:tcW w:w="2998" w:type="dxa"/>
+          </w:tcPr>
+          <w:p>
+            <w:pPr>
+              <w:spacing w:before="240" w:after="240"/>
+              <w:rPr>
+                <w:rFonts w:eastAsia="Times New Roman" w:cstheme="minorHAnsi"/>
+                <w:color w:val="000000"/>
+                <w:sz w:val="22"/>
+                <w:szCs w:val="22"/>
+                <w:lang w:eastAsia="en-GB"/>
+              </w:rPr>
+            </w:pPr>
+            <w:r>
+              <w:rPr>
+                <w:rFonts w:eastAsia="Times New Roman" w:cstheme="minorHAnsi"/>
+                <w:color w:val="000000"/>
+                <w:sz w:val="22"/>
+                <w:szCs w:val="22"/>
+                <w:lang w:eastAsia="en-GB"/>
+              </w:rPr>
+              <w:t>Password123</w:t>
+            </w:r>
+          </w:p>
+        </w:tc>
+        <w:tc>
+          <w:tcPr>
+            <w:tcW w:w="2613" w:type="dxa"/>
+          </w:tcPr>
+          <w:p>
+            <w:pPr>
+              <w:spacing w:before="240" w:after="240"/>
+              <w:rPr>
+                <w:rFonts w:eastAsia="Times New Roman" w:cstheme="minorHAnsi"/>
+                <w:color w:val="000000"/>
+                <w:sz w:val="22"/>
+                <w:szCs w:val="22"/>
+                <w:lang w:eastAsia="en-GB"/>
+              </w:rPr>
+            </w:pPr>
+            <w:r>
+              <w:rPr>
+                <w:rFonts w:eastAsia="Times New Roman" w:cstheme="minorHAnsi"/>
+                <w:color w:val="000000"/>
+                <w:sz w:val="22"/>
+                <w:szCs w:val="22"/>
+                <w:lang w:eastAsia="en-GB"/>
+              </w:rPr>
+              <w:t>Employee</w:t>
+            </w:r>
+          </w:p>
+        </w:tc>
+      </w:tr>
+      <w:tr>
+        <w:trPr>
+          <w:trHeight w:val="946"/>
+        </w:trPr>
+        <w:tc>
+          <w:tcPr>
+            <w:tcW w:w="3062" w:type="dxa"/>
+          </w:tcPr>
+          <w:p>
+            <w:pPr>
+              <w:spacing w:before="240" w:after="240"/>
+              <w:rPr>
+                <w:rFonts w:eastAsia="Times New Roman" w:cstheme="minorHAnsi"/>
+                <w:color w:val="000000"/>
+                <w:sz w:val="22"/>
+                <w:szCs w:val="22"/>
+                <w:lang w:eastAsia="en-GB"/>
+              </w:rPr>
+            </w:pPr>
+            <w:proofErr w:type="spellStart"/>
+            <w:r>
+              <w:rPr>
+                <w:rFonts w:eastAsia="Times New Roman" w:cstheme="minorHAnsi"/>
+                <w:color w:val="000000"/>
+                <w:sz w:val="22"/>
+                <w:szCs w:val="22"/>
+                <w:lang w:eastAsia="en-GB"/>
+              </w:rPr>
+              <w:t>Tsot</w:t>
+            </w:r>
+            <w:proofErr w:type="spellEnd"/>
+          </w:p>
+        </w:tc>
+        <w:tc>
+          <w:tcPr>
+            <w:tcW w:w="2998" w:type="dxa"/>
+          </w:tcPr>
+          <w:p>
+            <w:pPr>
+              <w:spacing w:before="240" w:after="240"/>
+              <w:rPr>
+                <w:rFonts w:eastAsia="Times New Roman" w:cstheme="minorHAnsi"/>
+                <w:color w:val="000000"/>
+                <w:sz w:val="22"/>
+                <w:szCs w:val="22"/>
+                <w:lang w:eastAsia="en-GB"/>
+              </w:rPr>
+            </w:pPr>
+            <w:r>
+              <w:rPr>
+                <w:rFonts w:eastAsia="Times New Roman" w:cstheme="minorHAnsi"/>
+                <w:color w:val="000000"/>
+                <w:sz w:val="22"/>
+                <w:szCs w:val="22"/>
+                <w:lang w:eastAsia="en-GB"/>
+              </w:rPr>
+              <w:t>Aa</w:t>
+            </w:r>
+          </w:p>
+        </w:tc>
+        <w:tc>
+          <w:tcPr>
+            <w:tcW w:w="2613" w:type="dxa"/>
+          </w:tcPr>
+          <w:p>
+            <w:pPr>
+              <w:spacing w:before="240" w:after="240"/>
+              <w:rPr>
+                <w:rFonts w:eastAsia="Times New Roman" w:cstheme="minorHAnsi"/>
+                <w:color w:val="000000"/>
+                <w:sz w:val="22"/>
+                <w:szCs w:val="22"/>
+                <w:lang w:eastAsia="en-GB"/>
+              </w:rPr>
+            </w:pPr>
+            <w:r>
+              <w:rPr>
+                <w:rFonts w:eastAsia="Times New Roman" w:cstheme="minorHAnsi"/>
+                <w:color w:val="000000"/>
+                <w:sz w:val="22"/>
+                <w:szCs w:val="22"/>
+                <w:lang w:eastAsia="en-GB"/>
+              </w:rPr>
+              <w:t>Director</w:t>
+            </w:r>
+          </w:p>
+        </w:tc>
+      </w:tr>
+      <w:tr>
+        <w:trPr>
+          <w:trHeight w:val="946"/>
+        </w:trPr>
+        <w:tc>
+          <w:tcPr>
+            <w:tcW w:w="3062" w:type="dxa"/>
+          </w:tcPr>
+          <w:p>
+            <w:pPr>
+              <w:spacing w:before="240" w:after="240"/>
+              <w:rPr>
+                <w:rFonts w:eastAsia="Times New Roman" w:cstheme="minorHAnsi"/>
+                <w:color w:val="000000"/>
+                <w:sz w:val="22"/>
+                <w:szCs w:val="22"/>
+                <w:lang w:eastAsia="en-GB"/>
+              </w:rPr>
+            </w:pPr>
+            <w:r>
+              <w:rPr>
+                <w:rFonts w:eastAsia="Times New Roman" w:cstheme="minorHAnsi"/>
+                <w:color w:val="000000"/>
+                <w:sz w:val="22"/>
+                <w:szCs w:val="22"/>
+                <w:lang w:eastAsia="en-GB"/>
+              </w:rPr>
+              <w:t>Ling</w:t>
+            </w:r>
+          </w:p>
+        </w:tc>
+        <w:tc>
+          <w:tcPr>
+            <w:tcW w:w="2998" w:type="dxa"/>
+          </w:tcPr>
+          <w:p>
+            <w:pPr>
+              <w:spacing w:before="240" w:after="240"/>
+              <w:rPr>
+                <w:rFonts w:eastAsia="Times New Roman" w:cstheme="minorHAnsi"/>
+                <w:color w:val="000000"/>
+                <w:sz w:val="22"/>
+                <w:szCs w:val="22"/>
+                <w:lang w:eastAsia="en-GB"/>
+              </w:rPr>
+            </w:pPr>
+            <w:r>
+              <w:rPr>
+                <w:rFonts w:eastAsia="Times New Roman" w:cstheme="minorHAnsi"/>
+                <w:color w:val="000000"/>
+                <w:sz w:val="22"/>
+                <w:szCs w:val="22"/>
+                <w:lang w:eastAsia="en-GB"/>
+              </w:rPr>
+              <w:t>This</w:t>
+            </w:r>
+          </w:p>
+        </w:tc>
+        <w:tc>
+          <w:tcPr>
+            <w:tcW w:w="2613" w:type="dxa"/>
+          </w:tcPr>
+          <w:p>
+            <w:pPr>
+              <w:spacing w:before="240" w:after="240"/>
+              <w:rPr>
+                <w:rFonts w:eastAsia="Times New Roman" w:cstheme="minorHAnsi"/>
+                <w:color w:val="000000"/>
+                <w:sz w:val="22"/>
+                <w:szCs w:val="22"/>
+                <w:lang w:eastAsia="en-GB"/>
+              </w:rPr>
+            </w:pPr>
+            <w:r>
+              <w:rPr>
+                <w:rFonts w:eastAsia="Times New Roman" w:cstheme="minorHAnsi"/>
+                <w:color w:val="000000"/>
+                <w:sz w:val="22"/>
+                <w:szCs w:val="22"/>
+                <w:lang w:eastAsia="en-GB"/>
+              </w:rPr>
+              <w:t>Employee</w:t>
             </w:r>
           </w:p>
         </w:tc>

</xml_diff>